<commit_message>
Update Dalen, van, Merijn (99064243) - 25297 MKE-T-4 - PvB EsMEI va cohort 2015 - B1-K1_B1-K2_P1-K1 - Aanvraag.docx
</commit_message>
<xml_diff>
--- a/L04P03 - Aanvraag Proeve Examenbureau/2023-2024 Examinering/Dalen, van, Merijn (99064243)/Dalen, van, Merijn (99064243) - 25297 MKE-T-4 - PvB EsMEI va cohort 2015 - B1-K1_B1-K2_P1-K1 - Aanvraag.docx
+++ b/L04P03 - Aanvraag Proeve Examenbureau/2023-2024 Examinering/Dalen, van, Merijn (99064243)/Dalen, van, Merijn (99064243) - 25297 MKE-T-4 - PvB EsMEI va cohort 2015 - B1-K1_B1-K2_P1-K1 - Aanvraag.docx
@@ -399,6 +399,7 @@
               <w14:uncheckedState w14:val="2610" w14:font="MS Gothic"/>
             </w14:checkbox>
           </w:sdtPr>
+          <w:sdtEndPr/>
           <w:sdtContent>
             <w:tc>
               <w:tcPr>
@@ -531,6 +532,7 @@
               <w14:uncheckedState w14:val="2610" w14:font="MS Gothic"/>
             </w14:checkbox>
           </w:sdtPr>
+          <w:sdtEndPr/>
           <w:sdtContent>
             <w:tc>
               <w:tcPr>
@@ -661,6 +663,7 @@
               <w14:uncheckedState w14:val="2610" w14:font="MS Gothic"/>
             </w14:checkbox>
           </w:sdtPr>
+          <w:sdtEndPr/>
           <w:sdtContent>
             <w:tc>
               <w:tcPr>
@@ -973,13 +976,13 @@
                 <w:szCs w:val="24"/>
               </w:rPr>
               <w:drawing>
-                <wp:anchor distT="0" distB="0" distL="114300" distR="114300" simplePos="0" relativeHeight="251658240" behindDoc="0" locked="0" layoutInCell="1" allowOverlap="1" wp14:anchorId="748EE887" wp14:editId="7858BF8B">
+                <wp:anchor distT="0" distB="0" distL="114300" distR="114300" simplePos="0" relativeHeight="251658240" behindDoc="0" locked="0" layoutInCell="1" allowOverlap="1" wp14:anchorId="748EE887" wp14:editId="56DF6D7E">
                   <wp:simplePos x="0" y="0"/>
                   <wp:positionH relativeFrom="column">
-                    <wp:posOffset>2022501</wp:posOffset>
+                    <wp:posOffset>1917700</wp:posOffset>
                   </wp:positionH>
                   <wp:positionV relativeFrom="paragraph">
-                    <wp:posOffset>-287201</wp:posOffset>
+                    <wp:posOffset>-315595</wp:posOffset>
                   </wp:positionV>
                   <wp:extent cx="1026368" cy="755837"/>
                   <wp:effectExtent l="0" t="0" r="2540" b="6350"/>
@@ -1571,6 +1574,9 @@
         </w:tc>
       </w:tr>
       <w:tr>
+        <w:trPr>
+          <w:trHeight w:val="1307"/>
+        </w:trPr>
         <w:tc>
           <w:tcPr>
             <w:cnfStyle w:val="001000000000" w:firstRow="0" w:lastRow="0" w:firstColumn="1" w:lastColumn="0" w:oddVBand="0" w:evenVBand="0" w:oddHBand="0" w:evenHBand="0" w:firstRowFirstColumn="0" w:firstRowLastColumn="0" w:lastRowFirstColumn="0" w:lastRowLastColumn="0"/>
@@ -1609,6 +1615,64 @@
               </w:rPr>
               <w:t>:</w:t>
             </w:r>
+            <w:r>
+              <w:rPr>
+                <w:b w:val="0"/>
+                <w:noProof/>
+                <w:sz w:val="24"/>
+                <w:szCs w:val="24"/>
+              </w:rPr>
+              <w:t xml:space="preserve"> </w:t>
+            </w:r>
+            <w:r>
+              <w:rPr>
+                <w:b w:val="0"/>
+                <w:noProof/>
+                <w:sz w:val="24"/>
+                <w:szCs w:val="24"/>
+              </w:rPr>
+              <w:drawing>
+                <wp:inline distT="0" distB="0" distL="0" distR="0" wp14:anchorId="0E9A275F" wp14:editId="4AE52567">
+                  <wp:extent cx="1170689" cy="495300"/>
+                  <wp:effectExtent l="0" t="0" r="0" b="0"/>
+                  <wp:docPr id="1957992980" name="Picture 1" descr="A signature on a white background&#10;&#10;Description automatically generated"/>
+                  <wp:cNvGraphicFramePr>
+                    <a:graphicFrameLocks xmlns:a="http://schemas.openxmlformats.org/drawingml/2006/main" noChangeAspect="1"/>
+                  </wp:cNvGraphicFramePr>
+                  <a:graphic xmlns:a="http://schemas.openxmlformats.org/drawingml/2006/main">
+                    <a:graphicData uri="http://schemas.openxmlformats.org/drawingml/2006/picture">
+                      <pic:pic xmlns:pic="http://schemas.openxmlformats.org/drawingml/2006/picture">
+                        <pic:nvPicPr>
+                          <pic:cNvPr id="1957992980" name="Picture 1" descr="A signature on a white background&#10;&#10;Description automatically generated"/>
+                          <pic:cNvPicPr/>
+                        </pic:nvPicPr>
+                        <pic:blipFill>
+                          <a:blip r:embed="rId9">
+                            <a:extLst>
+                              <a:ext uri="{28A0092B-C50C-407E-A947-70E740481C1C}">
+                                <a14:useLocalDpi xmlns:a14="http://schemas.microsoft.com/office/drawing/2010/main" val="0"/>
+                              </a:ext>
+                            </a:extLst>
+                          </a:blip>
+                          <a:stretch>
+                            <a:fillRect/>
+                          </a:stretch>
+                        </pic:blipFill>
+                        <pic:spPr>
+                          <a:xfrm>
+                            <a:off x="0" y="0"/>
+                            <a:ext cx="1188858" cy="502987"/>
+                          </a:xfrm>
+                          <a:prstGeom prst="rect">
+                            <a:avLst/>
+                          </a:prstGeom>
+                        </pic:spPr>
+                      </pic:pic>
+                    </a:graphicData>
+                  </a:graphic>
+                </wp:inline>
+              </w:drawing>
+            </w:r>
           </w:p>
         </w:tc>
         <w:tc>
@@ -1650,6 +1714,15 @@
               </w:rPr>
               <w:t>Oorschot</w:t>
             </w:r>
+          </w:p>
+          <w:p>
+            <w:pPr>
+              <w:cnfStyle w:val="000000000000" w:firstRow="0" w:lastRow="0" w:firstColumn="0" w:lastColumn="0" w:oddVBand="0" w:evenVBand="0" w:oddHBand="0" w:evenHBand="0" w:firstRowFirstColumn="0" w:firstRowLastColumn="0" w:lastRowFirstColumn="0" w:lastRowLastColumn="0"/>
+              <w:rPr>
+                <w:sz w:val="24"/>
+                <w:szCs w:val="24"/>
+              </w:rPr>
+            </w:pPr>
           </w:p>
           <w:p>
             <w:pPr>
@@ -1818,23 +1891,7 @@
                 <w:sz w:val="24"/>
                 <w:szCs w:val="24"/>
               </w:rPr>
-              <w:t xml:space="preserve">M. </w:t>
-            </w:r>
-            <w:proofErr w:type="spellStart"/>
-            <w:r>
-              <w:rPr>
-                <w:sz w:val="24"/>
-                <w:szCs w:val="24"/>
-              </w:rPr>
-              <w:t>Koorevaar</w:t>
-            </w:r>
-            <w:proofErr w:type="spellEnd"/>
-            <w:r>
-              <w:rPr>
-                <w:sz w:val="24"/>
-                <w:szCs w:val="24"/>
-              </w:rPr>
-              <w:t xml:space="preserve"> (M</w:t>
+              <w:t>M. Koorevaar (M</w:t>
             </w:r>
             <w:r>
               <w:rPr>
@@ -2407,7 +2464,7 @@
       </w:pPr>
     </w:p>
     <w:sectPr>
-      <w:footerReference w:type="default" r:id="rId9"/>
+      <w:footerReference w:type="default" r:id="rId10"/>
       <w:pgSz w:w="11906" w:h="16838"/>
       <w:pgMar w:top="745" w:right="1417" w:bottom="709" w:left="1417" w:header="708" w:footer="708" w:gutter="0"/>
       <w:pgBorders w:offsetFrom="page">

</xml_diff>